<commit_message>
csmbios finales en correspondencia inicio
</commit_message>
<xml_diff>
--- a/public/assets/documents/template-word/templateCorrespondencia.docx
+++ b/public/assets/documents/template-word/templateCorrespondencia.docx
@@ -1133,6 +1133,46 @@
       </w:tr>
       <w:tr>
         <w:trPr>
+          <w:trHeight w:val="277"/>
+        </w:trPr>
+        <w:tc>
+          <w:tcPr>
+            <w:tcW w:w="1696" w:type="dxa"/>
+          </w:tcPr>
+          <w:p>
+            <w:pPr>
+              <w:jc w:val="both"/>
+              <w:rPr>
+                <w:sz w:val="22"/>
+                <w:szCs w:val="22"/>
+              </w:rPr>
+            </w:pPr>
+            <w:r>
+              <w:rPr>
+                <w:sz w:val="22"/>
+                <w:szCs w:val="22"/>
+              </w:rPr>
+              <w:t>Puesto</w:t>
+            </w:r>
+          </w:p>
+        </w:tc>
+        <w:tc>
+          <w:tcPr>
+            <w:tcW w:w="9214" w:type="dxa"/>
+          </w:tcPr>
+          <w:p>
+            <w:pPr>
+              <w:jc w:val="both"/>
+              <w:rPr>
+                <w:sz w:val="22"/>
+                <w:szCs w:val="22"/>
+              </w:rPr>
+            </w:pPr>
+          </w:p>
+        </w:tc>
+      </w:tr>
+      <w:tr>
+        <w:trPr>
           <w:trHeight w:val="554"/>
         </w:trPr>
         <w:tc>
@@ -1389,26 +1429,21 @@
                 <w:szCs w:val="22"/>
               </w:rPr>
             </w:pPr>
+            <w:proofErr w:type="spellStart"/>
             <w:r>
               <w:rPr>
                 <w:sz w:val="22"/>
                 <w:szCs w:val="22"/>
               </w:rPr>
-              <w:t>No</w:t>
+              <w:t>Hr</w:t>
             </w:r>
+            <w:proofErr w:type="spellEnd"/>
             <w:r>
               <w:rPr>
                 <w:sz w:val="22"/>
                 <w:szCs w:val="22"/>
               </w:rPr>
-              <w:t>.</w:t>
-            </w:r>
-            <w:r>
-              <w:rPr>
-                <w:sz w:val="22"/>
-                <w:szCs w:val="22"/>
-              </w:rPr>
-              <w:t xml:space="preserve"> Copias</w:t>
+              <w:t>. Respuestas</w:t>
             </w:r>
           </w:p>
         </w:tc>
@@ -1615,23 +1650,7 @@
                                 <w:sz w:val="18"/>
                                 <w:szCs w:val="18"/>
                               </w:rPr>
-                              <w:t xml:space="preserve">Diana </w:t>
-                            </w:r>
-                            <w:r>
-                              <w:rPr>
-                                <w:rFonts w:ascii="Geomanist" w:hAnsi="Geomanist"/>
-                                <w:sz w:val="18"/>
-                                <w:szCs w:val="18"/>
-                              </w:rPr>
-                              <w:t>Hil</w:t>
-                            </w:r>
-                            <w:r>
-                              <w:rPr>
-                                <w:rFonts w:ascii="Geomanist" w:hAnsi="Geomanist"/>
-                                <w:sz w:val="18"/>
-                                <w:szCs w:val="18"/>
-                              </w:rPr>
-                              <w:t>da Pérez León</w:t>
+                              <w:t>Diana Hilda Pérez León</w:t>
                             </w:r>
                           </w:p>
                           <w:p>
@@ -1688,23 +1707,7 @@
                           <w:sz w:val="18"/>
                           <w:szCs w:val="18"/>
                         </w:rPr>
-                        <w:t xml:space="preserve">Diana </w:t>
-                      </w:r>
-                      <w:r>
-                        <w:rPr>
-                          <w:rFonts w:ascii="Geomanist" w:hAnsi="Geomanist"/>
-                          <w:sz w:val="18"/>
-                          <w:szCs w:val="18"/>
-                        </w:rPr>
-                        <w:t>Hil</w:t>
-                      </w:r>
-                      <w:r>
-                        <w:rPr>
-                          <w:rFonts w:ascii="Geomanist" w:hAnsi="Geomanist"/>
-                          <w:sz w:val="18"/>
-                          <w:szCs w:val="18"/>
-                        </w:rPr>
-                        <w:t>da Pérez León</w:t>
+                        <w:t>Diana Hilda Pérez León</w:t>
                       </w:r>
                     </w:p>
                     <w:p>
@@ -4872,6 +4875,7 @@
   <w:style w:type="character" w:default="1" w:styleId="Fuentedeprrafopredeter">
     <w:name w:val="Default Paragraph Font"/>
     <w:uiPriority w:val="1"/>
+    <w:semiHidden/>
     <w:unhideWhenUsed/>
   </w:style>
   <w:style w:type="table" w:default="1" w:styleId="Tablanormal">

</xml_diff>

<commit_message>
cambios finales en correspondencia
</commit_message>
<xml_diff>
--- a/public/assets/documents/template-word/templateCorrespondencia.docx
+++ b/public/assets/documents/template-word/templateCorrespondencia.docx
@@ -171,7 +171,7 @@
                 <w:sz w:val="22"/>
                 <w:szCs w:val="22"/>
               </w:rPr>
-              <w:t>Fecha Inicio</w:t>
+              <w:t>No. Turno</w:t>
             </w:r>
           </w:p>
         </w:tc>
@@ -203,10 +203,17 @@
             </w:pPr>
             <w:r>
               <w:rPr>
-                <w:sz w:val="22"/>
-                <w:szCs w:val="22"/>
-              </w:rPr>
-              <w:t>Fecha Fin</w:t>
+                <w:sz w:val="20"/>
+                <w:szCs w:val="20"/>
+              </w:rPr>
+              <w:t xml:space="preserve">Fecha </w:t>
+            </w:r>
+            <w:r>
+              <w:rPr>
+                <w:sz w:val="20"/>
+                <w:szCs w:val="20"/>
+              </w:rPr>
+              <w:t>Inicio</w:t>
             </w:r>
           </w:p>
         </w:tc>
@@ -246,7 +253,7 @@
                 <w:sz w:val="22"/>
                 <w:szCs w:val="22"/>
               </w:rPr>
-              <w:t>No. Turno</w:t>
+              <w:t>No. Documento</w:t>
             </w:r>
           </w:p>
         </w:tc>
@@ -281,7 +288,7 @@
                 <w:sz w:val="22"/>
                 <w:szCs w:val="22"/>
               </w:rPr>
-              <w:t>Año</w:t>
+              <w:t>Fecha Fin</w:t>
             </w:r>
           </w:p>
         </w:tc>
@@ -302,7 +309,7 @@
       </w:tr>
       <w:tr>
         <w:trPr>
-          <w:trHeight w:val="303"/>
+          <w:trHeight w:val="319"/>
         </w:trPr>
         <w:tc>
           <w:tcPr>
@@ -321,14 +328,48 @@
                 <w:sz w:val="22"/>
                 <w:szCs w:val="22"/>
               </w:rPr>
-              <w:t>No. Documento</w:t>
+              <w:t>Folio de Gestión</w:t>
             </w:r>
           </w:p>
         </w:tc>
         <w:tc>
           <w:tcPr>
-            <w:tcW w:w="9214" w:type="dxa"/>
-            <w:gridSpan w:val="3"/>
+            <w:tcW w:w="4811" w:type="dxa"/>
+          </w:tcPr>
+          <w:p>
+            <w:pPr>
+              <w:jc w:val="both"/>
+              <w:rPr>
+                <w:sz w:val="22"/>
+                <w:szCs w:val="22"/>
+              </w:rPr>
+            </w:pPr>
+          </w:p>
+        </w:tc>
+        <w:tc>
+          <w:tcPr>
+            <w:tcW w:w="1245" w:type="dxa"/>
+          </w:tcPr>
+          <w:p>
+            <w:pPr>
+              <w:jc w:val="center"/>
+              <w:rPr>
+                <w:sz w:val="22"/>
+                <w:szCs w:val="22"/>
+              </w:rPr>
+            </w:pPr>
+            <w:r>
+              <w:rPr>
+                <w:sz w:val="22"/>
+                <w:szCs w:val="22"/>
+              </w:rPr>
+              <w:t>Año</w:t>
+            </w:r>
+          </w:p>
+        </w:tc>
+        <w:tc>
+          <w:tcPr>
+            <w:tcW w:w="3158" w:type="dxa"/>
           </w:tcPr>
           <w:p>
             <w:pPr>
@@ -1443,12 +1484,21 @@
                 <w:szCs w:val="22"/>
               </w:rPr>
             </w:pPr>
+            <w:proofErr w:type="spellStart"/>
             <w:r>
               <w:rPr>
                 <w:sz w:val="22"/>
                 <w:szCs w:val="22"/>
               </w:rPr>
-              <w:t>Hr. Respuestas</w:t>
+              <w:t>Hr</w:t>
+            </w:r>
+            <w:proofErr w:type="spellEnd"/>
+            <w:r>
+              <w:rPr>
+                <w:sz w:val="22"/>
+                <w:szCs w:val="22"/>
+              </w:rPr>
+              <w:t>. Respuestas</w:t>
             </w:r>
           </w:p>
         </w:tc>
@@ -1861,7 +1911,27 @@
                               <w:sz w:val="13"/>
                               <w:szCs w:val="13"/>
                             </w:rPr>
-                            <w:t xml:space="preserve"> Guadalupe Inn,</w:t>
+                            <w:t xml:space="preserve"> Guadalupe </w:t>
+                          </w:r>
+                          <w:proofErr w:type="spellStart"/>
+                          <w:r>
+                            <w:rPr>
+                              <w:rFonts w:ascii="Geomanist Medium" w:hAnsi="Geomanist Medium"/>
+                              <w:color w:val="4D192A"/>
+                              <w:sz w:val="13"/>
+                              <w:szCs w:val="13"/>
+                            </w:rPr>
+                            <w:t>Inn</w:t>
+                          </w:r>
+                          <w:proofErr w:type="spellEnd"/>
+                          <w:r>
+                            <w:rPr>
+                              <w:rFonts w:ascii="Geomanist Medium" w:hAnsi="Geomanist Medium"/>
+                              <w:color w:val="4D192A"/>
+                              <w:sz w:val="13"/>
+                              <w:szCs w:val="13"/>
+                            </w:rPr>
+                            <w:t>,</w:t>
                           </w:r>
                           <w:r>
                             <w:rPr>
@@ -2052,7 +2122,27 @@
                         <w:sz w:val="13"/>
                         <w:szCs w:val="13"/>
                       </w:rPr>
-                      <w:t xml:space="preserve"> Guadalupe Inn,</w:t>
+                      <w:t xml:space="preserve"> Guadalupe </w:t>
+                    </w:r>
+                    <w:proofErr w:type="spellStart"/>
+                    <w:r>
+                      <w:rPr>
+                        <w:rFonts w:ascii="Geomanist Medium" w:hAnsi="Geomanist Medium"/>
+                        <w:color w:val="4D192A"/>
+                        <w:sz w:val="13"/>
+                        <w:szCs w:val="13"/>
+                      </w:rPr>
+                      <w:t>Inn</w:t>
+                    </w:r>
+                    <w:proofErr w:type="spellEnd"/>
+                    <w:r>
+                      <w:rPr>
+                        <w:rFonts w:ascii="Geomanist Medium" w:hAnsi="Geomanist Medium"/>
+                        <w:color w:val="4D192A"/>
+                        <w:sz w:val="13"/>
+                        <w:szCs w:val="13"/>
+                      </w:rPr>
+                      <w:t>,</w:t>
                     </w:r>
                     <w:r>
                       <w:rPr>
@@ -2273,7 +2363,27 @@
                               <w:sz w:val="13"/>
                               <w:szCs w:val="13"/>
                             </w:rPr>
-                            <w:t xml:space="preserve"> Guadalupe Inn,</w:t>
+                            <w:t xml:space="preserve"> Guadalupe </w:t>
+                          </w:r>
+                          <w:proofErr w:type="spellStart"/>
+                          <w:r>
+                            <w:rPr>
+                              <w:rFonts w:ascii="Geomanist Medium" w:hAnsi="Geomanist Medium"/>
+                              <w:color w:val="4D192A"/>
+                              <w:sz w:val="13"/>
+                              <w:szCs w:val="13"/>
+                            </w:rPr>
+                            <w:t>Inn</w:t>
+                          </w:r>
+                          <w:proofErr w:type="spellEnd"/>
+                          <w:r>
+                            <w:rPr>
+                              <w:rFonts w:ascii="Geomanist Medium" w:hAnsi="Geomanist Medium"/>
+                              <w:color w:val="4D192A"/>
+                              <w:sz w:val="13"/>
+                              <w:szCs w:val="13"/>
+                            </w:rPr>
+                            <w:t>,</w:t>
                           </w:r>
                           <w:r>
                             <w:rPr>
@@ -2464,7 +2574,27 @@
                         <w:sz w:val="13"/>
                         <w:szCs w:val="13"/>
                       </w:rPr>
-                      <w:t xml:space="preserve"> Guadalupe Inn,</w:t>
+                      <w:t xml:space="preserve"> Guadalupe </w:t>
+                    </w:r>
+                    <w:proofErr w:type="spellStart"/>
+                    <w:r>
+                      <w:rPr>
+                        <w:rFonts w:ascii="Geomanist Medium" w:hAnsi="Geomanist Medium"/>
+                        <w:color w:val="4D192A"/>
+                        <w:sz w:val="13"/>
+                        <w:szCs w:val="13"/>
+                      </w:rPr>
+                      <w:t>Inn</w:t>
+                    </w:r>
+                    <w:proofErr w:type="spellEnd"/>
+                    <w:r>
+                      <w:rPr>
+                        <w:rFonts w:ascii="Geomanist Medium" w:hAnsi="Geomanist Medium"/>
+                        <w:color w:val="4D192A"/>
+                        <w:sz w:val="13"/>
+                        <w:szCs w:val="13"/>
+                      </w:rPr>
+                      <w:t>,</w:t>
                     </w:r>
                     <w:r>
                       <w:rPr>

</xml_diff>